<commit_message>
Agregando texto a la rama test
</commit_message>
<xml_diff>
--- a/Hola mundo.docx
+++ b/Hola mundo.docx
@@ -55,6 +55,37 @@
           <w:lang w:val="es-MX"/>
         </w:rPr>
         <w:t xml:space="preserve"> </w:t>
+      </w:r>
+    </w:p>
+    <w:p>
+      <w:pPr>
+        <w:rPr>
+          <w:u w:val="single"/>
+          <w:lang w:val="es-MX"/>
+        </w:rPr>
+      </w:pPr>
+    </w:p>
+    <w:p>
+      <w:pPr>
+        <w:rPr>
+          <w:u w:val="single"/>
+          <w:lang w:val="es-MX"/>
+        </w:rPr>
+      </w:pPr>
+    </w:p>
+    <w:p>
+      <w:pPr>
+        <w:rPr>
+          <w:u w:val="single"/>
+          <w:lang w:val="es-MX"/>
+        </w:rPr>
+      </w:pPr>
+      <w:r>
+        <w:rPr>
+          <w:u w:val="single"/>
+          <w:lang w:val="es-MX"/>
+        </w:rPr>
+        <w:t xml:space="preserve">Este es un cambio que he hecho en la rama “test” </w:t>
       </w:r>
     </w:p>
     <w:sectPr>

</xml_diff>

<commit_message>
Ajuste en rama test
</commit_message>
<xml_diff>
--- a/Hola mundo.docx
+++ b/Hola mundo.docx
@@ -55,6 +55,37 @@
           <w:lang w:val="es-MX"/>
         </w:rPr>
         <w:t xml:space="preserve"> </w:t>
+      </w:r>
+    </w:p>
+    <w:p>
+      <w:pPr>
+        <w:rPr>
+          <w:u w:val="single"/>
+          <w:lang w:val="es-MX"/>
+        </w:rPr>
+      </w:pPr>
+    </w:p>
+    <w:p>
+      <w:pPr>
+        <w:rPr>
+          <w:u w:val="single"/>
+          <w:lang w:val="es-MX"/>
+        </w:rPr>
+      </w:pPr>
+    </w:p>
+    <w:p>
+      <w:pPr>
+        <w:rPr>
+          <w:u w:val="single"/>
+          <w:lang w:val="es-MX"/>
+        </w:rPr>
+      </w:pPr>
+      <w:r>
+        <w:rPr>
+          <w:u w:val="single"/>
+          <w:lang w:val="es-MX"/>
+        </w:rPr>
+        <w:t xml:space="preserve">Este es un cambio que he hecho en la rama “test” </w:t>
       </w:r>
     </w:p>
     <w:sectPr>

</xml_diff>